<commit_message>
scr updated to script
</commit_message>
<xml_diff>
--- a/drafts/AIPCP Article Template_Sept1_2023.docx
+++ b/drafts/AIPCP Article Template_Sept1_2023.docx
@@ -8,7 +8,6 @@
         <w:spacing w:before="0" w:after="0"/>
         <w:rPr>
           <w:b w:val="false"/>
-          <w:b w:val="false"/>
           <w:bCs/>
           <w:sz w:val="24"/>
           <w:szCs w:val="24"/>
@@ -159,7 +158,6 @@
         <w:pStyle w:val="Heading1"/>
         <w:rPr>
           <w:b w:val="false"/>
-          <w:b w:val="false"/>
           <w:caps w:val="false"/>
           <w:smallCaps w:val="false"/>
           <w:sz w:val="20"/>
@@ -168,9 +166,6 @@
       <w:r>
         <w:rPr/>
         <w:t>Materials and methods</w:t>
-      </w:r>
-      <w:r>
-        <w:rPr/>
         <w:br/>
       </w:r>
     </w:p>
@@ -179,7 +174,7 @@
         <w:pStyle w:val="Heading1"/>
         <w:numPr>
           <w:ilvl w:val="0"/>
-          <w:numId w:val="9"/>
+          <w:numId w:val="7"/>
         </w:numPr>
         <w:jc w:val="left"/>
         <w:rPr/>
@@ -196,7 +191,7 @@
           <w:ilvl w:val="0"/>
           <w:numId w:val="0"/>
         </w:numPr>
-        <w:ind w:left="720" w:hanging="0"/>
+        <w:ind w:hanging="0" w:left="720"/>
         <w:jc w:val="both"/>
         <w:rPr/>
       </w:pPr>
@@ -210,7 +205,7 @@
         <w:pStyle w:val="Paragraph"/>
         <w:numPr>
           <w:ilvl w:val="0"/>
-          <w:numId w:val="10"/>
+          <w:numId w:val="8"/>
         </w:numPr>
         <w:jc w:val="both"/>
         <w:rPr/>
@@ -225,7 +220,7 @@
         <w:pStyle w:val="Paragraph"/>
         <w:numPr>
           <w:ilvl w:val="0"/>
-          <w:numId w:val="10"/>
+          <w:numId w:val="8"/>
         </w:numPr>
         <w:jc w:val="both"/>
         <w:rPr/>
@@ -240,7 +235,7 @@
         <w:pStyle w:val="Paragraph"/>
         <w:numPr>
           <w:ilvl w:val="0"/>
-          <w:numId w:val="10"/>
+          <w:numId w:val="8"/>
         </w:numPr>
         <w:jc w:val="both"/>
         <w:rPr/>
@@ -255,7 +250,7 @@
         <w:pStyle w:val="Paragraph"/>
         <w:numPr>
           <w:ilvl w:val="0"/>
-          <w:numId w:val="10"/>
+          <w:numId w:val="8"/>
         </w:numPr>
         <w:jc w:val="both"/>
         <w:rPr/>
@@ -270,7 +265,7 @@
         <w:pStyle w:val="Paragraph"/>
         <w:numPr>
           <w:ilvl w:val="0"/>
-          <w:numId w:val="10"/>
+          <w:numId w:val="8"/>
         </w:numPr>
         <w:jc w:val="both"/>
         <w:rPr/>
@@ -287,7 +282,7 @@
           <w:ilvl w:val="0"/>
           <w:numId w:val="0"/>
         </w:numPr>
-        <w:ind w:left="720" w:hanging="0"/>
+        <w:ind w:hanging="0" w:left="720"/>
         <w:jc w:val="both"/>
         <w:rPr/>
       </w:pPr>
@@ -303,7 +298,7 @@
           <w:ilvl w:val="0"/>
           <w:numId w:val="0"/>
         </w:numPr>
-        <w:ind w:left="720" w:hanging="0"/>
+        <w:ind w:hanging="0" w:left="720"/>
         <w:jc w:val="both"/>
         <w:rPr/>
       </w:pPr>
@@ -319,7 +314,7 @@
           <w:ilvl w:val="0"/>
           <w:numId w:val="0"/>
         </w:numPr>
-        <w:ind w:left="720" w:hanging="0"/>
+        <w:ind w:hanging="0" w:left="720"/>
         <w:jc w:val="both"/>
         <w:rPr/>
       </w:pPr>
@@ -331,7 +326,6 @@
       <w:pPr>
         <w:pStyle w:val="Heading1"/>
         <w:rPr>
-          <w:b w:val="false"/>
           <w:b w:val="false"/>
           <w:caps w:val="false"/>
           <w:smallCaps w:val="false"/>
@@ -339,29 +333,18 @@
         </w:rPr>
       </w:pPr>
       <w:r>
-        <w:rPr/>
-      </w:r>
-    </w:p>
-    <w:p>
-      <w:pPr>
-        <w:pStyle w:val="Heading1"/>
-        <w:rPr>
-          <w:b w:val="false"/>
+        <w:rPr>
           <w:b w:val="false"/>
           <w:caps w:val="false"/>
           <w:smallCaps w:val="false"/>
           <w:sz w:val="20"/>
         </w:rPr>
-      </w:pPr>
-      <w:r>
-        <w:rPr/>
       </w:r>
     </w:p>
     <w:p>
       <w:pPr>
         <w:pStyle w:val="Heading1"/>
         <w:rPr>
-          <w:b w:val="false"/>
           <w:b w:val="false"/>
           <w:caps w:val="false"/>
           <w:smallCaps w:val="false"/>
@@ -369,29 +352,18 @@
         </w:rPr>
       </w:pPr>
       <w:r>
-        <w:rPr/>
-      </w:r>
-    </w:p>
-    <w:p>
-      <w:pPr>
-        <w:pStyle w:val="Heading1"/>
-        <w:rPr>
-          <w:b w:val="false"/>
+        <w:rPr>
           <w:b w:val="false"/>
           <w:caps w:val="false"/>
           <w:smallCaps w:val="false"/>
           <w:sz w:val="20"/>
         </w:rPr>
-      </w:pPr>
-      <w:r>
-        <w:rPr/>
       </w:r>
     </w:p>
     <w:p>
       <w:pPr>
         <w:pStyle w:val="Heading1"/>
         <w:rPr>
-          <w:b w:val="false"/>
           <w:b w:val="false"/>
           <w:caps w:val="false"/>
           <w:smallCaps w:val="false"/>
@@ -399,29 +371,18 @@
         </w:rPr>
       </w:pPr>
       <w:r>
-        <w:rPr/>
-      </w:r>
-    </w:p>
-    <w:p>
-      <w:pPr>
-        <w:pStyle w:val="Heading1"/>
-        <w:rPr>
-          <w:b w:val="false"/>
+        <w:rPr>
           <w:b w:val="false"/>
           <w:caps w:val="false"/>
           <w:smallCaps w:val="false"/>
           <w:sz w:val="20"/>
         </w:rPr>
-      </w:pPr>
-      <w:r>
-        <w:rPr/>
       </w:r>
     </w:p>
     <w:p>
       <w:pPr>
         <w:pStyle w:val="Heading1"/>
         <w:rPr>
-          <w:b w:val="false"/>
           <w:b w:val="false"/>
           <w:caps w:val="false"/>
           <w:smallCaps w:val="false"/>
@@ -429,29 +390,18 @@
         </w:rPr>
       </w:pPr>
       <w:r>
-        <w:rPr/>
-      </w:r>
-    </w:p>
-    <w:p>
-      <w:pPr>
-        <w:pStyle w:val="Heading1"/>
-        <w:rPr>
-          <w:b w:val="false"/>
+        <w:rPr>
           <w:b w:val="false"/>
           <w:caps w:val="false"/>
           <w:smallCaps w:val="false"/>
           <w:sz w:val="20"/>
         </w:rPr>
-      </w:pPr>
-      <w:r>
-        <w:rPr/>
       </w:r>
     </w:p>
     <w:p>
       <w:pPr>
         <w:pStyle w:val="Heading1"/>
         <w:rPr>
-          <w:b w:val="false"/>
           <w:b w:val="false"/>
           <w:caps w:val="false"/>
           <w:smallCaps w:val="false"/>
@@ -459,7 +409,12 @@
         </w:rPr>
       </w:pPr>
       <w:r>
-        <w:rPr/>
+        <w:rPr>
+          <w:b w:val="false"/>
+          <w:caps w:val="false"/>
+          <w:smallCaps w:val="false"/>
+          <w:sz w:val="20"/>
+        </w:rPr>
       </w:r>
     </w:p>
     <w:p>
@@ -467,6 +422,81 @@
         <w:pStyle w:val="Heading1"/>
         <w:rPr>
           <w:b w:val="false"/>
+          <w:caps w:val="false"/>
+          <w:smallCaps w:val="false"/>
+          <w:sz w:val="20"/>
+        </w:rPr>
+      </w:pPr>
+      <w:r>
+        <w:rPr>
+          <w:b w:val="false"/>
+          <w:caps w:val="false"/>
+          <w:smallCaps w:val="false"/>
+          <w:sz w:val="20"/>
+        </w:rPr>
+      </w:r>
+    </w:p>
+    <w:p>
+      <w:pPr>
+        <w:pStyle w:val="Heading1"/>
+        <w:rPr>
+          <w:b w:val="false"/>
+          <w:caps w:val="false"/>
+          <w:smallCaps w:val="false"/>
+          <w:sz w:val="20"/>
+        </w:rPr>
+      </w:pPr>
+      <w:r>
+        <w:rPr>
+          <w:b w:val="false"/>
+          <w:caps w:val="false"/>
+          <w:smallCaps w:val="false"/>
+          <w:sz w:val="20"/>
+        </w:rPr>
+      </w:r>
+    </w:p>
+    <w:p>
+      <w:pPr>
+        <w:pStyle w:val="Heading1"/>
+        <w:rPr>
+          <w:b w:val="false"/>
+          <w:caps w:val="false"/>
+          <w:smallCaps w:val="false"/>
+          <w:sz w:val="20"/>
+        </w:rPr>
+      </w:pPr>
+      <w:r>
+        <w:rPr>
+          <w:b w:val="false"/>
+          <w:caps w:val="false"/>
+          <w:smallCaps w:val="false"/>
+          <w:sz w:val="20"/>
+        </w:rPr>
+      </w:r>
+    </w:p>
+    <w:p>
+      <w:pPr>
+        <w:pStyle w:val="Heading1"/>
+        <w:rPr>
+          <w:b w:val="false"/>
+          <w:caps w:val="false"/>
+          <w:smallCaps w:val="false"/>
+          <w:sz w:val="20"/>
+        </w:rPr>
+      </w:pPr>
+      <w:r>
+        <w:rPr>
+          <w:b w:val="false"/>
+          <w:caps w:val="false"/>
+          <w:smallCaps w:val="false"/>
+          <w:sz w:val="20"/>
+        </w:rPr>
+      </w:r>
+    </w:p>
+    <w:p>
+      <w:pPr>
+        <w:pStyle w:val="Heading1"/>
+        <w:rPr>
           <w:b w:val="false"/>
           <w:caps w:val="false"/>
           <w:smallCaps w:val="false"/>
@@ -538,7 +568,7 @@
           <w:ilvl w:val="0"/>
           <w:numId w:val="3"/>
         </w:numPr>
-        <w:ind w:left="641" w:hanging="357"/>
+        <w:ind w:hanging="357" w:left="641"/>
         <w:rPr/>
       </w:pPr>
       <w:r>
@@ -553,7 +583,7 @@
           <w:ilvl w:val="0"/>
           <w:numId w:val="3"/>
         </w:numPr>
-        <w:ind w:left="641" w:hanging="357"/>
+        <w:ind w:hanging="357" w:left="641"/>
         <w:rPr/>
       </w:pPr>
       <w:r>
@@ -568,7 +598,7 @@
           <w:ilvl w:val="0"/>
           <w:numId w:val="0"/>
         </w:numPr>
-        <w:ind w:left="1004" w:hanging="0"/>
+        <w:ind w:hanging="0" w:left="1004"/>
         <w:rPr/>
       </w:pPr>
       <w:r>
@@ -718,7 +748,7 @@
           <w:bottom w:w="0" w:type="dxa"/>
           <w:right w:w="108" w:type="dxa"/>
         </w:tblCellMar>
-        <w:tblLook w:val="04a0" w:noHBand="0" w:noVBand="1" w:firstColumn="1" w:lastRow="0" w:lastColumn="0" w:firstRow="1"/>
+        <w:tblLook w:firstRow="1" w:noVBand="1" w:lastRow="0" w:firstColumn="1" w:lastColumn="0" w:noHBand="0" w:val="04a0"/>
       </w:tblPr>
       <w:tblGrid>
         <w:gridCol w:w="4665"/>
@@ -757,7 +787,7 @@
               <mc:AlternateContent>
                 <mc:Choice Requires="wps">
                   <w:drawing>
-                    <wp:anchor behindDoc="0" distT="10160" distB="9525" distL="10795" distR="9525" simplePos="0" locked="0" layoutInCell="0" allowOverlap="1" relativeHeight="9" wp14:anchorId="51437FDC">
+                    <wp:anchor behindDoc="0" distT="10160" distB="9525" distL="10795" distR="9525" simplePos="0" locked="0" layoutInCell="1" allowOverlap="1" relativeHeight="9" wp14:anchorId="51437FDC">
                       <wp:simplePos x="0" y="0"/>
                       <wp:positionH relativeFrom="column">
                         <wp:posOffset>390525</wp:posOffset>
@@ -823,7 +853,7 @@
               <mc:AlternateContent>
                 <mc:Choice Requires="wps">
                   <w:drawing>
-                    <wp:anchor behindDoc="0" distT="5080" distB="5080" distL="5080" distR="5080" simplePos="0" locked="0" layoutInCell="0" allowOverlap="1" relativeHeight="10" wp14:anchorId="2F6522AC">
+                    <wp:anchor behindDoc="0" distT="5080" distB="5080" distL="5080" distR="5080" simplePos="0" locked="0" layoutInCell="1" allowOverlap="1" relativeHeight="10" wp14:anchorId="2F6522AC">
                       <wp:simplePos x="0" y="0"/>
                       <wp:positionH relativeFrom="column">
                         <wp:posOffset>2144395</wp:posOffset>
@@ -957,10 +987,10 @@
               <mc:AlternateContent>
                 <mc:Choice Requires="wps">
                   <w:drawing>
-                    <wp:anchor behindDoc="0" distT="9525" distB="10795" distL="635" distR="10160" simplePos="0" locked="0" layoutInCell="0" allowOverlap="1" relativeHeight="12" wp14:anchorId="6B03FCFC">
+                    <wp:anchor behindDoc="0" distT="9525" distB="10795" distL="635" distR="10160" simplePos="0" locked="0" layoutInCell="1" allowOverlap="1" relativeHeight="12" wp14:anchorId="6B03FCFC">
                       <wp:simplePos x="0" y="0"/>
                       <wp:positionH relativeFrom="column">
-                        <wp:posOffset>633095</wp:posOffset>
+                        <wp:posOffset>632460</wp:posOffset>
                       </wp:positionH>
                       <wp:positionV relativeFrom="paragraph">
                         <wp:posOffset>134620</wp:posOffset>
@@ -968,7 +998,7 @@
                       <wp:extent cx="1739900" cy="777240"/>
                       <wp:effectExtent l="635" t="9525" r="10160" b="10795"/>
                       <wp:wrapNone/>
-                      <wp:docPr id="4" name="Straight Arrow Connector 9"/>
+                      <wp:docPr id="3" name="Straight Arrow Connector 9"/>
                       <a:graphic xmlns:a="http://schemas.openxmlformats.org/drawingml/2006/main">
                         <a:graphicData uri="http://schemas.microsoft.com/office/word/2010/wordprocessingShape">
                           <wps:wsp>
@@ -1015,7 +1045,7 @@
                       <v:stroke joinstyle="miter"/>
                       <v:path gradientshapeok="t" o:connecttype="rect" textboxrect="0,0,21600,21600"/>
                     </v:shapetype>
-                    <v:shape id="shape_0" ID="Straight Arrow Connector 9" path="m0,0l-2147483648,-2147483647e" stroked="t" o:allowincell="f" style="position:absolute;margin-left:49.85pt;margin-top:10.6pt;width:136.95pt;height:61.15pt;flip:x;mso-wrap-style:none;v-text-anchor:middle" wp14:anchorId="6B03FCFC" type="_x0000_t32">
+                    <v:shape id="shape_0" ID="Straight Arrow Connector 9" path="m0,0l-2147483648,-2147483647e" stroked="t" o:allowincell="f" style="position:absolute;margin-left:49.8pt;margin-top:10.6pt;width:136.95pt;height:61.15pt;flip:x;mso-wrap-style:none;v-text-anchor:middle" wp14:anchorId="6B03FCFC" type="_x0000_t32">
                       <v:fill o:detectmouseclick="t" on="false"/>
                       <v:stroke color="black" weight="19080" endarrow="open" endarrowwidth="medium" endarrowlength="medium" joinstyle="round" endcap="flat"/>
                       <w10:wrap type="none"/>
@@ -1027,7 +1057,7 @@
                 <wp:inline distT="0" distB="0" distL="0" distR="0">
                   <wp:extent cx="619125" cy="1000125"/>
                   <wp:effectExtent l="0" t="0" r="0" b="0"/>
-                  <wp:docPr id="5" name="Picture 5" descr=""/>
+                  <wp:docPr id="4" name="Picture 5" descr=""/>
                   <wp:cNvGraphicFramePr>
                     <a:graphicFrameLocks xmlns:a="http://schemas.openxmlformats.org/drawingml/2006/main" noChangeAspect="1"/>
                   </wp:cNvGraphicFramePr>
@@ -1035,7 +1065,7 @@
                     <a:graphicData uri="http://schemas.openxmlformats.org/drawingml/2006/picture">
                       <pic:pic xmlns:pic="http://schemas.openxmlformats.org/drawingml/2006/picture">
                         <pic:nvPicPr>
-                          <pic:cNvPr id="5" name="Picture 5" descr=""/>
+                          <pic:cNvPr id="4" name="Picture 5" descr=""/>
                           <pic:cNvPicPr>
                             <a:picLocks noChangeAspect="1" noChangeArrowheads="1"/>
                           </pic:cNvPicPr>
@@ -1102,7 +1132,7 @@
                 <wp:inline distT="0" distB="0" distL="0" distR="0">
                   <wp:extent cx="1186815" cy="2903855"/>
                   <wp:effectExtent l="0" t="0" r="0" b="0"/>
-                  <wp:docPr id="6" name="Picture 6" descr=""/>
+                  <wp:docPr id="5" name="Picture 6" descr=""/>
                   <wp:cNvGraphicFramePr>
                     <a:graphicFrameLocks xmlns:a="http://schemas.openxmlformats.org/drawingml/2006/main" noChangeAspect="1"/>
                   </wp:cNvGraphicFramePr>
@@ -1110,7 +1140,7 @@
                     <a:graphicData uri="http://schemas.openxmlformats.org/drawingml/2006/picture">
                       <pic:pic xmlns:pic="http://schemas.openxmlformats.org/drawingml/2006/picture">
                         <pic:nvPicPr>
-                          <pic:cNvPr id="6" name="Picture 6" descr=""/>
+                          <pic:cNvPr id="5" name="Picture 6" descr=""/>
                           <pic:cNvPicPr>
                             <a:picLocks noChangeAspect="1" noChangeArrowheads="1"/>
                           </pic:cNvPicPr>
@@ -1361,7 +1391,6 @@
         <w:pStyle w:val="Heading1"/>
         <w:rPr>
           <w:b w:val="false"/>
-          <w:b w:val="false"/>
           <w:caps w:val="false"/>
           <w:smallCaps w:val="false"/>
           <w:sz w:val="20"/>
@@ -1510,7 +1539,7 @@
           <w:ilvl w:val="0"/>
           <w:numId w:val="3"/>
         </w:numPr>
-        <w:ind w:left="641" w:hanging="357"/>
+        <w:ind w:hanging="357" w:left="641"/>
         <w:rPr/>
       </w:pPr>
       <w:r>
@@ -1539,7 +1568,7 @@
           <w:ilvl w:val="0"/>
           <w:numId w:val="3"/>
         </w:numPr>
-        <w:ind w:left="641" w:hanging="357"/>
+        <w:ind w:hanging="357" w:left="641"/>
         <w:rPr/>
       </w:pPr>
       <w:r>
@@ -2202,7 +2231,7 @@
           <wp:inline distT="0" distB="0" distL="0" distR="0">
             <wp:extent cx="163195" cy="156845"/>
             <wp:effectExtent l="0" t="0" r="0" b="0"/>
-            <wp:docPr id="7" name="Picture 11" descr=""/>
+            <wp:docPr id="6" name="Picture 11" descr=""/>
             <wp:cNvGraphicFramePr>
               <a:graphicFrameLocks xmlns:a="http://schemas.openxmlformats.org/drawingml/2006/main" noChangeAspect="1"/>
             </wp:cNvGraphicFramePr>
@@ -2210,7 +2239,7 @@
               <a:graphicData uri="http://schemas.openxmlformats.org/drawingml/2006/picture">
                 <pic:pic xmlns:pic="http://schemas.openxmlformats.org/drawingml/2006/picture">
                   <pic:nvPicPr>
-                    <pic:cNvPr id="7" name="Picture 11" descr=""/>
+                    <pic:cNvPr id="6" name="Picture 11" descr=""/>
                     <pic:cNvPicPr>
                       <a:picLocks noChangeAspect="1" noChangeArrowheads="1"/>
                     </pic:cNvPicPr>
@@ -2509,7 +2538,7 @@
     <w:p>
       <w:pPr>
         <w:pStyle w:val="Paragraph"/>
-        <w:ind w:left="1004" w:hanging="0"/>
+        <w:ind w:hanging="0" w:left="1004"/>
         <w:rPr/>
       </w:pPr>
       <w:r>
@@ -2535,7 +2564,7 @@
           <wp:inline distT="0" distB="0" distL="0" distR="0">
             <wp:extent cx="1177290" cy="691515"/>
             <wp:effectExtent l="0" t="0" r="0" b="0"/>
-            <wp:docPr id="8" name="Picture 26" descr=""/>
+            <wp:docPr id="7" name="Picture 26" descr=""/>
             <wp:cNvGraphicFramePr>
               <a:graphicFrameLocks xmlns:a="http://schemas.openxmlformats.org/drawingml/2006/main" noChangeAspect="1"/>
             </wp:cNvGraphicFramePr>
@@ -2543,7 +2572,7 @@
               <a:graphicData uri="http://schemas.openxmlformats.org/drawingml/2006/picture">
                 <pic:pic xmlns:pic="http://schemas.openxmlformats.org/drawingml/2006/picture">
                   <pic:nvPicPr>
-                    <pic:cNvPr id="8" name="Picture 26" descr=""/>
+                    <pic:cNvPr id="7" name="Picture 26" descr=""/>
                     <pic:cNvPicPr>
                       <a:picLocks noChangeAspect="1" noChangeArrowheads="1"/>
                     </pic:cNvPicPr>
@@ -2573,7 +2602,7 @@
     <w:p>
       <w:pPr>
         <w:pStyle w:val="Paragraph"/>
-        <w:ind w:left="1004" w:hanging="0"/>
+        <w:ind w:hanging="0" w:left="1004"/>
         <w:rPr/>
       </w:pPr>
       <w:r>
@@ -2597,7 +2626,7 @@
     <w:p>
       <w:pPr>
         <w:pStyle w:val="Paragraph"/>
-        <w:ind w:left="1004" w:hanging="0"/>
+        <w:ind w:hanging="0" w:left="1004"/>
         <w:rPr/>
       </w:pPr>
       <w:r>
@@ -2623,7 +2652,7 @@
           <wp:inline distT="0" distB="0" distL="0" distR="0">
             <wp:extent cx="4624070" cy="3027680"/>
             <wp:effectExtent l="0" t="0" r="0" b="0"/>
-            <wp:docPr id="9" name="Picture 24" descr=""/>
+            <wp:docPr id="8" name="Picture 24" descr=""/>
             <wp:cNvGraphicFramePr>
               <a:graphicFrameLocks xmlns:a="http://schemas.openxmlformats.org/drawingml/2006/main" noChangeAspect="1"/>
             </wp:cNvGraphicFramePr>
@@ -2631,7 +2660,7 @@
               <a:graphicData uri="http://schemas.openxmlformats.org/drawingml/2006/picture">
                 <pic:pic xmlns:pic="http://schemas.openxmlformats.org/drawingml/2006/picture">
                   <pic:nvPicPr>
-                    <pic:cNvPr id="9" name="Picture 24" descr=""/>
+                    <pic:cNvPr id="8" name="Picture 24" descr=""/>
                     <pic:cNvPicPr>
                       <a:picLocks noChangeAspect="1" noChangeArrowheads="1"/>
                     </pic:cNvPicPr>
@@ -2937,7 +2966,7 @@
           <w:bottom w:w="0" w:type="dxa"/>
           <w:right w:w="108" w:type="dxa"/>
         </w:tblCellMar>
-        <w:tblLook w:val="04a0" w:noHBand="0" w:noVBand="1" w:firstColumn="1" w:lastRow="0" w:lastColumn="0" w:firstRow="1"/>
+        <w:tblLook w:firstRow="1" w:noVBand="1" w:lastRow="0" w:firstColumn="1" w:lastColumn="0" w:noHBand="0" w:val="04a0"/>
       </w:tblPr>
       <w:tblGrid>
         <w:gridCol w:w="4776"/>
@@ -2978,7 +3007,7 @@
                 <wp:inline distT="0" distB="0" distL="0" distR="0">
                   <wp:extent cx="2860675" cy="1851660"/>
                   <wp:effectExtent l="0" t="0" r="0" b="0"/>
-                  <wp:docPr id="10" name="Picture 1" descr=""/>
+                  <wp:docPr id="9" name="Picture 1" descr=""/>
                   <wp:cNvGraphicFramePr>
                     <a:graphicFrameLocks xmlns:a="http://schemas.openxmlformats.org/drawingml/2006/main" noChangeAspect="1"/>
                   </wp:cNvGraphicFramePr>
@@ -2986,7 +3015,7 @@
                     <a:graphicData uri="http://schemas.openxmlformats.org/drawingml/2006/picture">
                       <pic:pic xmlns:pic="http://schemas.openxmlformats.org/drawingml/2006/picture">
                         <pic:nvPicPr>
-                          <pic:cNvPr id="10" name="Picture 1" descr=""/>
+                          <pic:cNvPr id="9" name="Picture 1" descr=""/>
                           <pic:cNvPicPr>
                             <a:picLocks noChangeAspect="1" noChangeArrowheads="1"/>
                           </pic:cNvPicPr>
@@ -3045,7 +3074,7 @@
                 <wp:inline distT="0" distB="0" distL="0" distR="0">
                   <wp:extent cx="2155825" cy="1605915"/>
                   <wp:effectExtent l="0" t="0" r="0" b="0"/>
-                  <wp:docPr id="11" name="Picture 2" descr=""/>
+                  <wp:docPr id="10" name="Picture 2" descr=""/>
                   <wp:cNvGraphicFramePr>
                     <a:graphicFrameLocks xmlns:a="http://schemas.openxmlformats.org/drawingml/2006/main" noChangeAspect="1"/>
                   </wp:cNvGraphicFramePr>
@@ -3053,7 +3082,7 @@
                     <a:graphicData uri="http://schemas.openxmlformats.org/drawingml/2006/picture">
                       <pic:pic xmlns:pic="http://schemas.openxmlformats.org/drawingml/2006/picture">
                         <pic:nvPicPr>
-                          <pic:cNvPr id="11" name="Picture 2" descr=""/>
+                          <pic:cNvPr id="10" name="Picture 2" descr=""/>
                           <pic:cNvPicPr>
                             <a:picLocks noChangeAspect="1" noChangeArrowheads="1"/>
                           </pic:cNvPicPr>
@@ -3377,7 +3406,7 @@
           <w:bottom w:w="0" w:type="dxa"/>
           <w:right w:w="108" w:type="dxa"/>
         </w:tblCellMar>
-        <w:tblLook w:val="0000" w:noHBand="0" w:noVBand="0" w:firstColumn="0" w:lastRow="0" w:lastColumn="0" w:firstRow="0"/>
+        <w:tblLook w:firstRow="0" w:noVBand="0" w:lastRow="0" w:firstColumn="0" w:lastColumn="0" w:noHBand="0" w:val="0000"/>
       </w:tblPr>
       <w:tblGrid>
         <w:gridCol w:w="2790"/>
@@ -3485,7 +3514,6 @@
               <w:jc w:val="center"/>
               <w:rPr>
                 <w:b/>
-                <w:b/>
                 <w:sz w:val="18"/>
                 <w:szCs w:val="18"/>
               </w:rPr>
@@ -3515,7 +3543,6 @@
               <w:widowControl w:val="false"/>
               <w:jc w:val="center"/>
               <w:rPr>
-                <w:b/>
                 <w:b/>
                 <w:sz w:val="18"/>
                 <w:szCs w:val="18"/>
@@ -3804,7 +3831,7 @@
           <w:ilvl w:val="0"/>
           <w:numId w:val="3"/>
         </w:numPr>
-        <w:ind w:left="641" w:hanging="357"/>
+        <w:ind w:hanging="357" w:left="641"/>
         <w:rPr/>
       </w:pPr>
       <w:r>
@@ -3819,7 +3846,7 @@
           <w:ilvl w:val="0"/>
           <w:numId w:val="3"/>
         </w:numPr>
-        <w:ind w:left="641" w:hanging="357"/>
+        <w:ind w:hanging="357" w:left="641"/>
         <w:rPr/>
       </w:pPr>
       <w:r>
@@ -3844,7 +3871,7 @@
           <w:ilvl w:val="0"/>
           <w:numId w:val="3"/>
         </w:numPr>
-        <w:ind w:left="641" w:hanging="357"/>
+        <w:ind w:hanging="357" w:left="641"/>
         <w:rPr/>
       </w:pPr>
       <w:r>
@@ -3859,7 +3886,7 @@
           <w:ilvl w:val="1"/>
           <w:numId w:val="1"/>
         </w:numPr>
-        <w:ind w:left="1134" w:hanging="462"/>
+        <w:ind w:hanging="462" w:left="1134"/>
         <w:rPr/>
       </w:pPr>
       <w:r>
@@ -3874,7 +3901,7 @@
           <w:ilvl w:val="1"/>
           <w:numId w:val="1"/>
         </w:numPr>
-        <w:ind w:left="1134" w:hanging="462"/>
+        <w:ind w:hanging="462" w:left="1134"/>
         <w:rPr/>
       </w:pPr>
       <w:r>
@@ -4050,7 +4077,7 @@
           <w:ilvl w:val="0"/>
           <w:numId w:val="0"/>
         </w:numPr>
-        <w:ind w:left="1004" w:hanging="0"/>
+        <w:ind w:hanging="0" w:left="1004"/>
         <w:rPr/>
       </w:pPr>
       <w:r>
@@ -4081,7 +4108,6 @@
       <w:pPr>
         <w:pStyle w:val="Heading1"/>
         <w:rPr>
-          <w:b w:val="false"/>
           <w:b w:val="false"/>
           <w:caps w:val="false"/>
           <w:smallCaps w:val="false"/>
@@ -4197,7 +4223,6 @@
       <w:pPr>
         <w:pStyle w:val="Heading1"/>
         <w:rPr>
-          <w:b w:val="false"/>
           <w:b w:val="false"/>
           <w:caps w:val="false"/>
           <w:smallCaps w:val="false"/>
@@ -4271,7 +4296,7 @@
           <w:ilvl w:val="0"/>
           <w:numId w:val="2"/>
         </w:numPr>
-        <w:ind w:left="426" w:hanging="426"/>
+        <w:ind w:hanging="426" w:left="426"/>
         <w:rPr/>
       </w:pPr>
       <w:r>
@@ -4296,7 +4321,7 @@
           <w:ilvl w:val="0"/>
           <w:numId w:val="2"/>
         </w:numPr>
-        <w:ind w:left="426" w:hanging="426"/>
+        <w:ind w:hanging="426" w:left="426"/>
         <w:rPr/>
       </w:pPr>
       <w:r>
@@ -4321,7 +4346,7 @@
           <w:ilvl w:val="0"/>
           <w:numId w:val="2"/>
         </w:numPr>
-        <w:ind w:left="426" w:hanging="426"/>
+        <w:ind w:hanging="426" w:left="426"/>
         <w:rPr/>
       </w:pPr>
       <w:r>
@@ -4346,7 +4371,7 @@
           <w:ilvl w:val="0"/>
           <w:numId w:val="2"/>
         </w:numPr>
-        <w:ind w:left="426" w:hanging="426"/>
+        <w:ind w:hanging="426" w:left="426"/>
         <w:rPr/>
       </w:pPr>
       <w:r>
@@ -4381,7 +4406,7 @@
           <w:ilvl w:val="0"/>
           <w:numId w:val="2"/>
         </w:numPr>
-        <w:ind w:left="426" w:hanging="426"/>
+        <w:ind w:hanging="426" w:left="426"/>
         <w:rPr/>
       </w:pPr>
       <w:r>
@@ -4396,7 +4421,7 @@
           <w:ilvl w:val="0"/>
           <w:numId w:val="2"/>
         </w:numPr>
-        <w:ind w:left="426" w:hanging="426"/>
+        <w:ind w:hanging="426" w:left="426"/>
         <w:rPr/>
       </w:pPr>
       <w:r>
@@ -4411,7 +4436,7 @@
           <w:ilvl w:val="0"/>
           <w:numId w:val="2"/>
         </w:numPr>
-        <w:ind w:left="426" w:hanging="426"/>
+        <w:ind w:hanging="426" w:left="426"/>
         <w:rPr/>
       </w:pPr>
       <w:r>
@@ -4425,6 +4450,7 @@
     <w:p>
       <w:pPr>
         <w:pStyle w:val="Heading2"/>
+        <w:spacing w:before="0" w:after="240"/>
         <w:jc w:val="left"/>
         <w:rPr/>
       </w:pPr>
@@ -4449,7 +4475,7 @@
           <w:ilvl w:val="0"/>
           <w:numId w:val="3"/>
         </w:numPr>
-        <w:ind w:left="641" w:hanging="357"/>
+        <w:ind w:hanging="357" w:left="641"/>
         <w:rPr/>
       </w:pPr>
       <w:r>
@@ -4461,7 +4487,7 @@
       <w:hyperlink r:id="rId9">
         <w:r>
           <w:rPr>
-            <w:rStyle w:val="InternetLink"/>
+            <w:rStyle w:val="Hyperlink"/>
           </w:rPr>
           <w:t>https://aip.scitation.org/apc/authors/preppapers</w:t>
         </w:r>
@@ -4474,7 +4500,7 @@
           <w:ilvl w:val="0"/>
           <w:numId w:val="6"/>
         </w:numPr>
-        <w:ind w:left="630" w:hanging="360"/>
+        <w:ind w:hanging="360" w:left="630"/>
         <w:rPr/>
       </w:pPr>
       <w:r>
@@ -4485,7 +4511,7 @@
       <w:hyperlink r:id="rId10">
         <w:r>
           <w:rPr>
-            <w:rStyle w:val="InternetLink"/>
+            <w:rStyle w:val="Hyperlink"/>
           </w:rPr>
           <w:t>https://aip.scitation.org/apc/organizers/abstracts</w:t>
         </w:r>
@@ -4496,7 +4522,6 @@
         <w:pStyle w:val="Paragraph"/>
         <w:rPr>
           <w:b/>
-          <w:b/>
           <w:iCs/>
           <w:sz w:val="24"/>
         </w:rPr>
@@ -4514,7 +4539,6 @@
         <w:pStyle w:val="Paragraph"/>
         <w:ind w:hanging="0"/>
         <w:rPr>
-          <w:b/>
           <w:b/>
           <w:iCs/>
           <w:sz w:val="24"/>
@@ -4536,7 +4560,7 @@
           <w:ilvl w:val="0"/>
           <w:numId w:val="0"/>
         </w:numPr>
-        <w:ind w:left="426" w:hanging="426"/>
+        <w:ind w:hanging="426" w:left="426"/>
         <w:rPr/>
       </w:pPr>
       <w:r>
@@ -4844,7 +4868,7 @@
     <w:p>
       <w:pPr>
         <w:pStyle w:val="Paragraph"/>
-        <w:ind w:left="644" w:hanging="0"/>
+        <w:ind w:hanging="0" w:left="644"/>
         <w:rPr>
           <w:iCs/>
         </w:rPr>
@@ -4878,7 +4902,7 @@
           <w:ilvl w:val="0"/>
           <w:numId w:val="0"/>
         </w:numPr>
-        <w:ind w:left="426" w:hanging="426"/>
+        <w:ind w:hanging="426" w:left="426"/>
         <w:rPr/>
       </w:pPr>
       <w:r>
@@ -5676,117 +5700,117 @@
     <w:lvl w:ilvl="0">
       <w:start w:val="1"/>
       <w:numFmt w:val="decimal"/>
-      <w:lvlText w:val="%1."/>
-      <w:lvlJc w:val="left"/>
-      <w:pPr>
-        <w:tabs>
-          <w:tab w:val="num" w:pos="0"/>
-        </w:tabs>
-        <w:ind w:left="644" w:hanging="360"/>
+      <w:lvlText w:val="%1)"/>
+      <w:lvlJc w:val="left"/>
+      <w:pPr>
+        <w:tabs>
+          <w:tab w:val="num" w:pos="720"/>
+        </w:tabs>
+        <w:ind w:left="720" w:hanging="360"/>
       </w:pPr>
       <w:rPr/>
     </w:lvl>
     <w:lvl w:ilvl="1">
-      <w:start w:val="0"/>
+      <w:start w:val="1"/>
       <w:numFmt w:val="decimal"/>
-      <w:lvlText w:val=""/>
-      <w:lvlJc w:val="left"/>
-      <w:pPr>
-        <w:tabs>
-          <w:tab w:val="num" w:pos="0"/>
-        </w:tabs>
-        <w:ind w:left="0" w:hanging="0"/>
+      <w:lvlText w:val="%2)"/>
+      <w:lvlJc w:val="left"/>
+      <w:pPr>
+        <w:tabs>
+          <w:tab w:val="num" w:pos="1080"/>
+        </w:tabs>
+        <w:ind w:left="1080" w:hanging="360"/>
       </w:pPr>
       <w:rPr/>
     </w:lvl>
     <w:lvl w:ilvl="2">
-      <w:start w:val="0"/>
+      <w:start w:val="1"/>
       <w:numFmt w:val="decimal"/>
-      <w:lvlText w:val=""/>
-      <w:lvlJc w:val="left"/>
-      <w:pPr>
-        <w:tabs>
-          <w:tab w:val="num" w:pos="0"/>
-        </w:tabs>
-        <w:ind w:left="0" w:hanging="0"/>
+      <w:lvlText w:val="%3)"/>
+      <w:lvlJc w:val="left"/>
+      <w:pPr>
+        <w:tabs>
+          <w:tab w:val="num" w:pos="1440"/>
+        </w:tabs>
+        <w:ind w:left="1440" w:hanging="360"/>
       </w:pPr>
       <w:rPr/>
     </w:lvl>
     <w:lvl w:ilvl="3">
-      <w:start w:val="0"/>
+      <w:start w:val="1"/>
       <w:numFmt w:val="decimal"/>
-      <w:lvlText w:val=""/>
-      <w:lvlJc w:val="left"/>
-      <w:pPr>
-        <w:tabs>
-          <w:tab w:val="num" w:pos="0"/>
-        </w:tabs>
-        <w:ind w:left="0" w:hanging="0"/>
+      <w:lvlText w:val="%4)"/>
+      <w:lvlJc w:val="left"/>
+      <w:pPr>
+        <w:tabs>
+          <w:tab w:val="num" w:pos="1800"/>
+        </w:tabs>
+        <w:ind w:left="1800" w:hanging="360"/>
       </w:pPr>
       <w:rPr/>
     </w:lvl>
     <w:lvl w:ilvl="4">
-      <w:start w:val="0"/>
+      <w:start w:val="1"/>
       <w:numFmt w:val="decimal"/>
-      <w:lvlText w:val=""/>
-      <w:lvlJc w:val="left"/>
-      <w:pPr>
-        <w:tabs>
-          <w:tab w:val="num" w:pos="0"/>
-        </w:tabs>
-        <w:ind w:left="0" w:hanging="0"/>
+      <w:lvlText w:val="%5)"/>
+      <w:lvlJc w:val="left"/>
+      <w:pPr>
+        <w:tabs>
+          <w:tab w:val="num" w:pos="2160"/>
+        </w:tabs>
+        <w:ind w:left="2160" w:hanging="360"/>
       </w:pPr>
       <w:rPr/>
     </w:lvl>
     <w:lvl w:ilvl="5">
-      <w:start w:val="0"/>
+      <w:start w:val="1"/>
       <w:numFmt w:val="decimal"/>
-      <w:lvlText w:val=""/>
-      <w:lvlJc w:val="left"/>
-      <w:pPr>
-        <w:tabs>
-          <w:tab w:val="num" w:pos="0"/>
-        </w:tabs>
-        <w:ind w:left="0" w:hanging="0"/>
+      <w:lvlText w:val="%6)"/>
+      <w:lvlJc w:val="left"/>
+      <w:pPr>
+        <w:tabs>
+          <w:tab w:val="num" w:pos="2520"/>
+        </w:tabs>
+        <w:ind w:left="2520" w:hanging="360"/>
       </w:pPr>
       <w:rPr/>
     </w:lvl>
     <w:lvl w:ilvl="6">
-      <w:start w:val="0"/>
+      <w:start w:val="1"/>
       <w:numFmt w:val="decimal"/>
-      <w:lvlText w:val=""/>
-      <w:lvlJc w:val="left"/>
-      <w:pPr>
-        <w:tabs>
-          <w:tab w:val="num" w:pos="0"/>
-        </w:tabs>
-        <w:ind w:left="0" w:hanging="0"/>
+      <w:lvlText w:val="%7)"/>
+      <w:lvlJc w:val="left"/>
+      <w:pPr>
+        <w:tabs>
+          <w:tab w:val="num" w:pos="2880"/>
+        </w:tabs>
+        <w:ind w:left="2880" w:hanging="360"/>
       </w:pPr>
       <w:rPr/>
     </w:lvl>
     <w:lvl w:ilvl="7">
-      <w:start w:val="0"/>
+      <w:start w:val="1"/>
       <w:numFmt w:val="decimal"/>
-      <w:lvlText w:val=""/>
-      <w:lvlJc w:val="left"/>
-      <w:pPr>
-        <w:tabs>
-          <w:tab w:val="num" w:pos="0"/>
-        </w:tabs>
-        <w:ind w:left="0" w:hanging="0"/>
+      <w:lvlText w:val="%8)"/>
+      <w:lvlJc w:val="left"/>
+      <w:pPr>
+        <w:tabs>
+          <w:tab w:val="num" w:pos="3240"/>
+        </w:tabs>
+        <w:ind w:left="3240" w:hanging="360"/>
       </w:pPr>
       <w:rPr/>
     </w:lvl>
     <w:lvl w:ilvl="8">
-      <w:start w:val="0"/>
+      <w:start w:val="1"/>
       <w:numFmt w:val="decimal"/>
-      <w:lvlText w:val=""/>
-      <w:lvlJc w:val="left"/>
-      <w:pPr>
-        <w:tabs>
-          <w:tab w:val="num" w:pos="0"/>
-        </w:tabs>
-        <w:ind w:left="0" w:hanging="0"/>
+      <w:lvlText w:val="%9)"/>
+      <w:lvlJc w:val="left"/>
+      <w:pPr>
+        <w:tabs>
+          <w:tab w:val="num" w:pos="3600"/>
+        </w:tabs>
+        <w:ind w:left="3600" w:hanging="360"/>
       </w:pPr>
       <w:rPr/>
     </w:lvl>
@@ -5794,237 +5818,255 @@
   <w:abstractNum w:abstractNumId="8">
     <w:lvl w:ilvl="0">
       <w:start w:val="1"/>
-      <w:numFmt w:val="decimal"/>
-      <w:lvlText w:val="%1."/>
-      <w:lvlJc w:val="left"/>
-      <w:pPr>
-        <w:tabs>
-          <w:tab w:val="num" w:pos="0"/>
-        </w:tabs>
-        <w:ind w:left="644" w:hanging="360"/>
-      </w:pPr>
-      <w:rPr/>
+      <w:numFmt w:val="bullet"/>
+      <w:lvlText w:val=""/>
+      <w:lvlJc w:val="left"/>
+      <w:pPr>
+        <w:tabs>
+          <w:tab w:val="num" w:pos="720"/>
+        </w:tabs>
+        <w:ind w:left="720" w:hanging="360"/>
+      </w:pPr>
+      <w:rPr>
+        <w:rFonts w:ascii="Symbol" w:hAnsi="Symbol" w:cs="Symbol" w:hint="default"/>
+      </w:rPr>
     </w:lvl>
     <w:lvl w:ilvl="1">
-      <w:start w:val="0"/>
-      <w:numFmt w:val="decimal"/>
-      <w:lvlText w:val=""/>
-      <w:lvlJc w:val="left"/>
-      <w:pPr>
-        <w:tabs>
-          <w:tab w:val="num" w:pos="0"/>
-        </w:tabs>
-        <w:ind w:left="0" w:hanging="0"/>
-      </w:pPr>
-      <w:rPr/>
+      <w:start w:val="1"/>
+      <w:numFmt w:val="bullet"/>
+      <w:lvlText w:val="◦"/>
+      <w:lvlJc w:val="left"/>
+      <w:pPr>
+        <w:tabs>
+          <w:tab w:val="num" w:pos="1080"/>
+        </w:tabs>
+        <w:ind w:left="1080" w:hanging="360"/>
+      </w:pPr>
+      <w:rPr>
+        <w:rFonts w:ascii="OpenSymbol" w:hAnsi="OpenSymbol" w:cs="OpenSymbol" w:hint="default"/>
+      </w:rPr>
     </w:lvl>
     <w:lvl w:ilvl="2">
-      <w:start w:val="0"/>
-      <w:numFmt w:val="decimal"/>
-      <w:lvlText w:val=""/>
-      <w:lvlJc w:val="left"/>
-      <w:pPr>
-        <w:tabs>
-          <w:tab w:val="num" w:pos="0"/>
-        </w:tabs>
-        <w:ind w:left="0" w:hanging="0"/>
-      </w:pPr>
-      <w:rPr/>
+      <w:start w:val="1"/>
+      <w:numFmt w:val="bullet"/>
+      <w:lvlText w:val="▪"/>
+      <w:lvlJc w:val="left"/>
+      <w:pPr>
+        <w:tabs>
+          <w:tab w:val="num" w:pos="1440"/>
+        </w:tabs>
+        <w:ind w:left="1440" w:hanging="360"/>
+      </w:pPr>
+      <w:rPr>
+        <w:rFonts w:ascii="OpenSymbol" w:hAnsi="OpenSymbol" w:cs="OpenSymbol" w:hint="default"/>
+      </w:rPr>
     </w:lvl>
     <w:lvl w:ilvl="3">
-      <w:start w:val="0"/>
-      <w:numFmt w:val="decimal"/>
-      <w:lvlText w:val=""/>
-      <w:lvlJc w:val="left"/>
-      <w:pPr>
-        <w:tabs>
-          <w:tab w:val="num" w:pos="0"/>
-        </w:tabs>
-        <w:ind w:left="0" w:hanging="0"/>
-      </w:pPr>
-      <w:rPr/>
+      <w:start w:val="1"/>
+      <w:numFmt w:val="bullet"/>
+      <w:lvlText w:val=""/>
+      <w:lvlJc w:val="left"/>
+      <w:pPr>
+        <w:tabs>
+          <w:tab w:val="num" w:pos="1800"/>
+        </w:tabs>
+        <w:ind w:left="1800" w:hanging="360"/>
+      </w:pPr>
+      <w:rPr>
+        <w:rFonts w:ascii="Symbol" w:hAnsi="Symbol" w:cs="Symbol" w:hint="default"/>
+      </w:rPr>
     </w:lvl>
     <w:lvl w:ilvl="4">
-      <w:start w:val="0"/>
-      <w:numFmt w:val="decimal"/>
-      <w:lvlText w:val=""/>
-      <w:lvlJc w:val="left"/>
-      <w:pPr>
-        <w:tabs>
-          <w:tab w:val="num" w:pos="0"/>
-        </w:tabs>
-        <w:ind w:left="0" w:hanging="0"/>
-      </w:pPr>
-      <w:rPr/>
+      <w:start w:val="1"/>
+      <w:numFmt w:val="bullet"/>
+      <w:lvlText w:val="◦"/>
+      <w:lvlJc w:val="left"/>
+      <w:pPr>
+        <w:tabs>
+          <w:tab w:val="num" w:pos="2160"/>
+        </w:tabs>
+        <w:ind w:left="2160" w:hanging="360"/>
+      </w:pPr>
+      <w:rPr>
+        <w:rFonts w:ascii="OpenSymbol" w:hAnsi="OpenSymbol" w:cs="OpenSymbol" w:hint="default"/>
+      </w:rPr>
     </w:lvl>
     <w:lvl w:ilvl="5">
-      <w:start w:val="0"/>
-      <w:numFmt w:val="decimal"/>
-      <w:lvlText w:val=""/>
-      <w:lvlJc w:val="left"/>
-      <w:pPr>
-        <w:tabs>
-          <w:tab w:val="num" w:pos="0"/>
-        </w:tabs>
-        <w:ind w:left="0" w:hanging="0"/>
-      </w:pPr>
-      <w:rPr/>
+      <w:start w:val="1"/>
+      <w:numFmt w:val="bullet"/>
+      <w:lvlText w:val="▪"/>
+      <w:lvlJc w:val="left"/>
+      <w:pPr>
+        <w:tabs>
+          <w:tab w:val="num" w:pos="2520"/>
+        </w:tabs>
+        <w:ind w:left="2520" w:hanging="360"/>
+      </w:pPr>
+      <w:rPr>
+        <w:rFonts w:ascii="OpenSymbol" w:hAnsi="OpenSymbol" w:cs="OpenSymbol" w:hint="default"/>
+      </w:rPr>
     </w:lvl>
     <w:lvl w:ilvl="6">
-      <w:start w:val="0"/>
-      <w:numFmt w:val="decimal"/>
-      <w:lvlText w:val=""/>
-      <w:lvlJc w:val="left"/>
-      <w:pPr>
-        <w:tabs>
-          <w:tab w:val="num" w:pos="0"/>
-        </w:tabs>
-        <w:ind w:left="0" w:hanging="0"/>
-      </w:pPr>
-      <w:rPr/>
+      <w:start w:val="1"/>
+      <w:numFmt w:val="bullet"/>
+      <w:lvlText w:val=""/>
+      <w:lvlJc w:val="left"/>
+      <w:pPr>
+        <w:tabs>
+          <w:tab w:val="num" w:pos="2880"/>
+        </w:tabs>
+        <w:ind w:left="2880" w:hanging="360"/>
+      </w:pPr>
+      <w:rPr>
+        <w:rFonts w:ascii="Symbol" w:hAnsi="Symbol" w:cs="Symbol" w:hint="default"/>
+      </w:rPr>
     </w:lvl>
     <w:lvl w:ilvl="7">
-      <w:start w:val="0"/>
-      <w:numFmt w:val="decimal"/>
-      <w:lvlText w:val=""/>
-      <w:lvlJc w:val="left"/>
-      <w:pPr>
-        <w:tabs>
-          <w:tab w:val="num" w:pos="0"/>
-        </w:tabs>
-        <w:ind w:left="0" w:hanging="0"/>
-      </w:pPr>
-      <w:rPr/>
+      <w:start w:val="1"/>
+      <w:numFmt w:val="bullet"/>
+      <w:lvlText w:val="◦"/>
+      <w:lvlJc w:val="left"/>
+      <w:pPr>
+        <w:tabs>
+          <w:tab w:val="num" w:pos="3240"/>
+        </w:tabs>
+        <w:ind w:left="3240" w:hanging="360"/>
+      </w:pPr>
+      <w:rPr>
+        <w:rFonts w:ascii="OpenSymbol" w:hAnsi="OpenSymbol" w:cs="OpenSymbol" w:hint="default"/>
+      </w:rPr>
     </w:lvl>
     <w:lvl w:ilvl="8">
-      <w:start w:val="0"/>
-      <w:numFmt w:val="decimal"/>
-      <w:lvlText w:val=""/>
-      <w:lvlJc w:val="left"/>
-      <w:pPr>
-        <w:tabs>
-          <w:tab w:val="num" w:pos="0"/>
-        </w:tabs>
-        <w:ind w:left="0" w:hanging="0"/>
-      </w:pPr>
-      <w:rPr/>
+      <w:start w:val="1"/>
+      <w:numFmt w:val="bullet"/>
+      <w:lvlText w:val="▪"/>
+      <w:lvlJc w:val="left"/>
+      <w:pPr>
+        <w:tabs>
+          <w:tab w:val="num" w:pos="3600"/>
+        </w:tabs>
+        <w:ind w:left="3600" w:hanging="360"/>
+      </w:pPr>
+      <w:rPr>
+        <w:rFonts w:ascii="OpenSymbol" w:hAnsi="OpenSymbol" w:cs="OpenSymbol" w:hint="default"/>
+      </w:rPr>
     </w:lvl>
   </w:abstractNum>
   <w:abstractNum w:abstractNumId="9">
     <w:lvl w:ilvl="0">
       <w:start w:val="1"/>
       <w:numFmt w:val="decimal"/>
-      <w:lvlText w:val="%1)"/>
-      <w:lvlJc w:val="left"/>
-      <w:pPr>
-        <w:tabs>
-          <w:tab w:val="num" w:pos="720"/>
-        </w:tabs>
-        <w:ind w:left="720" w:hanging="360"/>
+      <w:lvlText w:val="%1."/>
+      <w:lvlJc w:val="left"/>
+      <w:pPr>
+        <w:tabs>
+          <w:tab w:val="num" w:pos="0"/>
+        </w:tabs>
+        <w:ind w:left="644" w:hanging="360"/>
       </w:pPr>
       <w:rPr/>
     </w:lvl>
     <w:lvl w:ilvl="1">
-      <w:start w:val="1"/>
+      <w:start w:val="0"/>
       <w:numFmt w:val="decimal"/>
-      <w:lvlText w:val="%2)"/>
-      <w:lvlJc w:val="left"/>
-      <w:pPr>
-        <w:tabs>
-          <w:tab w:val="num" w:pos="1080"/>
-        </w:tabs>
-        <w:ind w:left="1080" w:hanging="360"/>
+      <w:lvlText w:val=""/>
+      <w:lvlJc w:val="left"/>
+      <w:pPr>
+        <w:tabs>
+          <w:tab w:val="num" w:pos="0"/>
+        </w:tabs>
+        <w:ind w:left="0" w:hanging="0"/>
       </w:pPr>
       <w:rPr/>
     </w:lvl>
     <w:lvl w:ilvl="2">
-      <w:start w:val="1"/>
+      <w:start w:val="0"/>
       <w:numFmt w:val="decimal"/>
-      <w:lvlText w:val="%3)"/>
-      <w:lvlJc w:val="left"/>
-      <w:pPr>
-        <w:tabs>
-          <w:tab w:val="num" w:pos="1440"/>
-        </w:tabs>
-        <w:ind w:left="1440" w:hanging="360"/>
+      <w:lvlText w:val=""/>
+      <w:lvlJc w:val="left"/>
+      <w:pPr>
+        <w:tabs>
+          <w:tab w:val="num" w:pos="0"/>
+        </w:tabs>
+        <w:ind w:left="0" w:hanging="0"/>
       </w:pPr>
       <w:rPr/>
     </w:lvl>
     <w:lvl w:ilvl="3">
-      <w:start w:val="1"/>
+      <w:start w:val="0"/>
       <w:numFmt w:val="decimal"/>
-      <w:lvlText w:val="%4)"/>
-      <w:lvlJc w:val="left"/>
-      <w:pPr>
-        <w:tabs>
-          <w:tab w:val="num" w:pos="1800"/>
-        </w:tabs>
-        <w:ind w:left="1800" w:hanging="360"/>
+      <w:lvlText w:val=""/>
+      <w:lvlJc w:val="left"/>
+      <w:pPr>
+        <w:tabs>
+          <w:tab w:val="num" w:pos="0"/>
+        </w:tabs>
+        <w:ind w:left="0" w:hanging="0"/>
       </w:pPr>
       <w:rPr/>
     </w:lvl>
     <w:lvl w:ilvl="4">
-      <w:start w:val="1"/>
+      <w:start w:val="0"/>
       <w:numFmt w:val="decimal"/>
-      <w:lvlText w:val="%5)"/>
-      <w:lvlJc w:val="left"/>
-      <w:pPr>
-        <w:tabs>
-          <w:tab w:val="num" w:pos="2160"/>
-        </w:tabs>
-        <w:ind w:left="2160" w:hanging="360"/>
+      <w:lvlText w:val=""/>
+      <w:lvlJc w:val="left"/>
+      <w:pPr>
+        <w:tabs>
+          <w:tab w:val="num" w:pos="0"/>
+        </w:tabs>
+        <w:ind w:left="0" w:hanging="0"/>
       </w:pPr>
       <w:rPr/>
     </w:lvl>
     <w:lvl w:ilvl="5">
-      <w:start w:val="1"/>
+      <w:start w:val="0"/>
       <w:numFmt w:val="decimal"/>
-      <w:lvlText w:val="%6)"/>
-      <w:lvlJc w:val="left"/>
-      <w:pPr>
-        <w:tabs>
-          <w:tab w:val="num" w:pos="2520"/>
-        </w:tabs>
-        <w:ind w:left="2520" w:hanging="360"/>
+      <w:lvlText w:val=""/>
+      <w:lvlJc w:val="left"/>
+      <w:pPr>
+        <w:tabs>
+          <w:tab w:val="num" w:pos="0"/>
+        </w:tabs>
+        <w:ind w:left="0" w:hanging="0"/>
       </w:pPr>
       <w:rPr/>
     </w:lvl>
     <w:lvl w:ilvl="6">
-      <w:start w:val="1"/>
+      <w:start w:val="0"/>
       <w:numFmt w:val="decimal"/>
-      <w:lvlText w:val="%7)"/>
-      <w:lvlJc w:val="left"/>
-      <w:pPr>
-        <w:tabs>
-          <w:tab w:val="num" w:pos="2880"/>
-        </w:tabs>
-        <w:ind w:left="2880" w:hanging="360"/>
+      <w:lvlText w:val=""/>
+      <w:lvlJc w:val="left"/>
+      <w:pPr>
+        <w:tabs>
+          <w:tab w:val="num" w:pos="0"/>
+        </w:tabs>
+        <w:ind w:left="0" w:hanging="0"/>
       </w:pPr>
       <w:rPr/>
     </w:lvl>
     <w:lvl w:ilvl="7">
-      <w:start w:val="1"/>
+      <w:start w:val="0"/>
       <w:numFmt w:val="decimal"/>
-      <w:lvlText w:val="%8)"/>
-      <w:lvlJc w:val="left"/>
-      <w:pPr>
-        <w:tabs>
-          <w:tab w:val="num" w:pos="3240"/>
-        </w:tabs>
-        <w:ind w:left="3240" w:hanging="360"/>
+      <w:lvlText w:val=""/>
+      <w:lvlJc w:val="left"/>
+      <w:pPr>
+        <w:tabs>
+          <w:tab w:val="num" w:pos="0"/>
+        </w:tabs>
+        <w:ind w:left="0" w:hanging="0"/>
       </w:pPr>
       <w:rPr/>
     </w:lvl>
     <w:lvl w:ilvl="8">
-      <w:start w:val="1"/>
+      <w:start w:val="0"/>
       <w:numFmt w:val="decimal"/>
-      <w:lvlText w:val="%9)"/>
-      <w:lvlJc w:val="left"/>
-      <w:pPr>
-        <w:tabs>
-          <w:tab w:val="num" w:pos="3600"/>
-        </w:tabs>
-        <w:ind w:left="3600" w:hanging="360"/>
+      <w:lvlText w:val=""/>
+      <w:lvlJc w:val="left"/>
+      <w:pPr>
+        <w:tabs>
+          <w:tab w:val="num" w:pos="0"/>
+        </w:tabs>
+        <w:ind w:left="0" w:hanging="0"/>
       </w:pPr>
       <w:rPr/>
     </w:lvl>
@@ -6032,138 +6074,120 @@
   <w:abstractNum w:abstractNumId="10">
     <w:lvl w:ilvl="0">
       <w:start w:val="1"/>
-      <w:numFmt w:val="bullet"/>
-      <w:lvlText w:val=""/>
-      <w:lvlJc w:val="left"/>
-      <w:pPr>
-        <w:tabs>
-          <w:tab w:val="num" w:pos="720"/>
-        </w:tabs>
-        <w:ind w:left="720" w:hanging="360"/>
-      </w:pPr>
-      <w:rPr>
-        <w:rFonts w:ascii="Symbol" w:hAnsi="Symbol" w:cs="Symbol" w:hint="default"/>
-      </w:rPr>
+      <w:numFmt w:val="decimal"/>
+      <w:lvlText w:val="%1."/>
+      <w:lvlJc w:val="left"/>
+      <w:pPr>
+        <w:tabs>
+          <w:tab w:val="num" w:pos="0"/>
+        </w:tabs>
+        <w:ind w:left="644" w:hanging="360"/>
+      </w:pPr>
+      <w:rPr/>
     </w:lvl>
     <w:lvl w:ilvl="1">
-      <w:start w:val="1"/>
-      <w:numFmt w:val="bullet"/>
-      <w:lvlText w:val="◦"/>
-      <w:lvlJc w:val="left"/>
-      <w:pPr>
-        <w:tabs>
-          <w:tab w:val="num" w:pos="1080"/>
-        </w:tabs>
-        <w:ind w:left="1080" w:hanging="360"/>
-      </w:pPr>
-      <w:rPr>
-        <w:rFonts w:ascii="OpenSymbol" w:hAnsi="OpenSymbol" w:cs="OpenSymbol" w:hint="default"/>
-      </w:rPr>
+      <w:start w:val="0"/>
+      <w:numFmt w:val="decimal"/>
+      <w:lvlText w:val=""/>
+      <w:lvlJc w:val="left"/>
+      <w:pPr>
+        <w:tabs>
+          <w:tab w:val="num" w:pos="0"/>
+        </w:tabs>
+        <w:ind w:left="0" w:hanging="0"/>
+      </w:pPr>
+      <w:rPr/>
     </w:lvl>
     <w:lvl w:ilvl="2">
-      <w:start w:val="1"/>
-      <w:numFmt w:val="bullet"/>
-      <w:lvlText w:val="▪"/>
-      <w:lvlJc w:val="left"/>
-      <w:pPr>
-        <w:tabs>
-          <w:tab w:val="num" w:pos="1440"/>
-        </w:tabs>
-        <w:ind w:left="1440" w:hanging="360"/>
-      </w:pPr>
-      <w:rPr>
-        <w:rFonts w:ascii="OpenSymbol" w:hAnsi="OpenSymbol" w:cs="OpenSymbol" w:hint="default"/>
-      </w:rPr>
+      <w:start w:val="0"/>
+      <w:numFmt w:val="decimal"/>
+      <w:lvlText w:val=""/>
+      <w:lvlJc w:val="left"/>
+      <w:pPr>
+        <w:tabs>
+          <w:tab w:val="num" w:pos="0"/>
+        </w:tabs>
+        <w:ind w:left="0" w:hanging="0"/>
+      </w:pPr>
+      <w:rPr/>
     </w:lvl>
     <w:lvl w:ilvl="3">
-      <w:start w:val="1"/>
-      <w:numFmt w:val="bullet"/>
-      <w:lvlText w:val=""/>
-      <w:lvlJc w:val="left"/>
-      <w:pPr>
-        <w:tabs>
-          <w:tab w:val="num" w:pos="1800"/>
-        </w:tabs>
-        <w:ind w:left="1800" w:hanging="360"/>
-      </w:pPr>
-      <w:rPr>
-        <w:rFonts w:ascii="Symbol" w:hAnsi="Symbol" w:cs="Symbol" w:hint="default"/>
-      </w:rPr>
+      <w:start w:val="0"/>
+      <w:numFmt w:val="decimal"/>
+      <w:lvlText w:val=""/>
+      <w:lvlJc w:val="left"/>
+      <w:pPr>
+        <w:tabs>
+          <w:tab w:val="num" w:pos="0"/>
+        </w:tabs>
+        <w:ind w:left="0" w:hanging="0"/>
+      </w:pPr>
+      <w:rPr/>
     </w:lvl>
     <w:lvl w:ilvl="4">
-      <w:start w:val="1"/>
-      <w:numFmt w:val="bullet"/>
-      <w:lvlText w:val="◦"/>
-      <w:lvlJc w:val="left"/>
-      <w:pPr>
-        <w:tabs>
-          <w:tab w:val="num" w:pos="2160"/>
-        </w:tabs>
-        <w:ind w:left="2160" w:hanging="360"/>
-      </w:pPr>
-      <w:rPr>
-        <w:rFonts w:ascii="OpenSymbol" w:hAnsi="OpenSymbol" w:cs="OpenSymbol" w:hint="default"/>
-      </w:rPr>
+      <w:start w:val="0"/>
+      <w:numFmt w:val="decimal"/>
+      <w:lvlText w:val=""/>
+      <w:lvlJc w:val="left"/>
+      <w:pPr>
+        <w:tabs>
+          <w:tab w:val="num" w:pos="0"/>
+        </w:tabs>
+        <w:ind w:left="0" w:hanging="0"/>
+      </w:pPr>
+      <w:rPr/>
     </w:lvl>
     <w:lvl w:ilvl="5">
-      <w:start w:val="1"/>
-      <w:numFmt w:val="bullet"/>
-      <w:lvlText w:val="▪"/>
-      <w:lvlJc w:val="left"/>
-      <w:pPr>
-        <w:tabs>
-          <w:tab w:val="num" w:pos="2520"/>
-        </w:tabs>
-        <w:ind w:left="2520" w:hanging="360"/>
-      </w:pPr>
-      <w:rPr>
-        <w:rFonts w:ascii="OpenSymbol" w:hAnsi="OpenSymbol" w:cs="OpenSymbol" w:hint="default"/>
-      </w:rPr>
+      <w:start w:val="0"/>
+      <w:numFmt w:val="decimal"/>
+      <w:lvlText w:val=""/>
+      <w:lvlJc w:val="left"/>
+      <w:pPr>
+        <w:tabs>
+          <w:tab w:val="num" w:pos="0"/>
+        </w:tabs>
+        <w:ind w:left="0" w:hanging="0"/>
+      </w:pPr>
+      <w:rPr/>
     </w:lvl>
     <w:lvl w:ilvl="6">
-      <w:start w:val="1"/>
-      <w:numFmt w:val="bullet"/>
-      <w:lvlText w:val=""/>
-      <w:lvlJc w:val="left"/>
-      <w:pPr>
-        <w:tabs>
-          <w:tab w:val="num" w:pos="2880"/>
-        </w:tabs>
-        <w:ind w:left="2880" w:hanging="360"/>
-      </w:pPr>
-      <w:rPr>
-        <w:rFonts w:ascii="Symbol" w:hAnsi="Symbol" w:cs="Symbol" w:hint="default"/>
-      </w:rPr>
+      <w:start w:val="0"/>
+      <w:numFmt w:val="decimal"/>
+      <w:lvlText w:val=""/>
+      <w:lvlJc w:val="left"/>
+      <w:pPr>
+        <w:tabs>
+          <w:tab w:val="num" w:pos="0"/>
+        </w:tabs>
+        <w:ind w:left="0" w:hanging="0"/>
+      </w:pPr>
+      <w:rPr/>
     </w:lvl>
     <w:lvl w:ilvl="7">
-      <w:start w:val="1"/>
-      <w:numFmt w:val="bullet"/>
-      <w:lvlText w:val="◦"/>
-      <w:lvlJc w:val="left"/>
-      <w:pPr>
-        <w:tabs>
-          <w:tab w:val="num" w:pos="3240"/>
-        </w:tabs>
-        <w:ind w:left="3240" w:hanging="360"/>
-      </w:pPr>
-      <w:rPr>
-        <w:rFonts w:ascii="OpenSymbol" w:hAnsi="OpenSymbol" w:cs="OpenSymbol" w:hint="default"/>
-      </w:rPr>
+      <w:start w:val="0"/>
+      <w:numFmt w:val="decimal"/>
+      <w:lvlText w:val=""/>
+      <w:lvlJc w:val="left"/>
+      <w:pPr>
+        <w:tabs>
+          <w:tab w:val="num" w:pos="0"/>
+        </w:tabs>
+        <w:ind w:left="0" w:hanging="0"/>
+      </w:pPr>
+      <w:rPr/>
     </w:lvl>
     <w:lvl w:ilvl="8">
-      <w:start w:val="1"/>
-      <w:numFmt w:val="bullet"/>
-      <w:lvlText w:val="▪"/>
-      <w:lvlJc w:val="left"/>
-      <w:pPr>
-        <w:tabs>
-          <w:tab w:val="num" w:pos="3600"/>
-        </w:tabs>
-        <w:ind w:left="3600" w:hanging="360"/>
-      </w:pPr>
-      <w:rPr>
-        <w:rFonts w:ascii="OpenSymbol" w:hAnsi="OpenSymbol" w:cs="OpenSymbol" w:hint="default"/>
-      </w:rPr>
+      <w:start w:val="0"/>
+      <w:numFmt w:val="decimal"/>
+      <w:lvlText w:val=""/>
+      <w:lvlJc w:val="left"/>
+      <w:pPr>
+        <w:tabs>
+          <w:tab w:val="num" w:pos="0"/>
+        </w:tabs>
+        <w:ind w:left="0" w:hanging="0"/>
+      </w:pPr>
+      <w:rPr/>
     </w:lvl>
   </w:abstractNum>
   <w:abstractNum w:abstractNumId="11">
@@ -6803,7 +6827,7 @@
       <w:vertAlign w:val="superscript"/>
     </w:rPr>
   </w:style>
-  <w:style w:type="character" w:styleId="FootnoteAnchor">
+  <w:style w:type="character" w:styleId="FootnoteReference">
     <w:name w:val="Footnote Reference"/>
     <w:rPr>
       <w:vertAlign w:val="superscript"/>
@@ -6822,7 +6846,7 @@
       <w:lang w:val="en-US" w:eastAsia="en-US"/>
     </w:rPr>
   </w:style>
-  <w:style w:type="character" w:styleId="InternetLink">
+  <w:style w:type="character" w:styleId="Hyperlink">
     <w:name w:val="Hyperlink"/>
     <w:rPr>
       <w:color w:val="0000FF"/>
@@ -6915,7 +6939,7 @@
   <w:style w:type="paragraph" w:styleId="Heading">
     <w:name w:val="Heading"/>
     <w:basedOn w:val="Normal"/>
-    <w:next w:val="TextBody"/>
+    <w:next w:val="BodyText"/>
     <w:qFormat/>
     <w:pPr>
       <w:keepNext w:val="true"/>
@@ -6927,7 +6951,7 @@
       <w:szCs w:val="28"/>
     </w:rPr>
   </w:style>
-  <w:style w:type="paragraph" w:styleId="TextBody">
+  <w:style w:type="paragraph" w:styleId="BodyText">
     <w:name w:val="Body Text"/>
     <w:basedOn w:val="Normal"/>
     <w:pPr>
@@ -6937,7 +6961,7 @@
   </w:style>
   <w:style w:type="paragraph" w:styleId="List">
     <w:name w:val="List"/>
-    <w:basedOn w:val="TextBody"/>
+    <w:basedOn w:val="BodyText"/>
     <w:pPr/>
     <w:rPr>
       <w:rFonts w:cs="FreeSans"/>
@@ -6970,7 +6994,7 @@
       <w:rFonts w:cs="FreeSans"/>
     </w:rPr>
   </w:style>
-  <w:style w:type="paragraph" w:styleId="Footnote">
+  <w:style w:type="paragraph" w:styleId="FootnoteText">
     <w:name w:val="Footnote Text"/>
     <w:basedOn w:val="Normal"/>
     <w:semiHidden/>
@@ -7026,7 +7050,7 @@
     <w:rsid w:val="00f20bfc"/>
     <w:pPr>
       <w:spacing w:before="360" w:after="360"/>
-      <w:ind w:left="289" w:right="289" w:hanging="0"/>
+      <w:ind w:hanging="0" w:left="289" w:right="289"/>
       <w:jc w:val="both"/>
     </w:pPr>
     <w:rPr>
@@ -7056,7 +7080,7 @@
         <w:ilvl w:val="0"/>
         <w:numId w:val="2"/>
       </w:numPr>
-      <w:ind w:left="426" w:hanging="426"/>
+      <w:ind w:hanging="426" w:left="426"/>
     </w:pPr>
     <w:rPr/>
   </w:style>
@@ -7131,7 +7155,7 @@
         <w:ilvl w:val="0"/>
         <w:numId w:val="3"/>
       </w:numPr>
-      <w:ind w:left="641" w:hanging="357"/>
+      <w:ind w:hanging="357" w:left="641"/>
     </w:pPr>
     <w:rPr/>
   </w:style>
@@ -7204,7 +7228,7 @@
     <w:rsid w:val="006e4474"/>
     <w:pPr>
       <w:spacing w:before="0" w:after="0"/>
-      <w:ind w:left="720" w:hanging="0"/>
+      <w:ind w:hanging="0" w:left="720"/>
       <w:contextualSpacing/>
     </w:pPr>
     <w:rPr/>
@@ -7284,41 +7308,41 @@
 </file>
 
 <file path=word/theme/theme1.xml><?xml version="1.0" encoding="utf-8"?>
-<a:theme xmlns:a="http://schemas.openxmlformats.org/drawingml/2006/main" name="Office Theme">
+<a:theme xmlns:a="http://schemas.openxmlformats.org/drawingml/2006/main" xmlns:r="http://schemas.openxmlformats.org/officeDocument/2006/relationships" name="Office Theme">
   <a:themeElements>
     <a:clrScheme name="Office">
       <a:dk1>
-        <a:sysClr val="windowText" lastClr="000000"/>
+        <a:srgbClr val="000000"/>
       </a:dk1>
       <a:lt1>
-        <a:sysClr val="window" lastClr="FFFFFF"/>
+        <a:srgbClr val="ffffff"/>
       </a:lt1>
       <a:dk2>
-        <a:srgbClr val="1F497D"/>
+        <a:srgbClr val="1f497d"/>
       </a:dk2>
       <a:lt2>
-        <a:srgbClr val="EEECE1"/>
+        <a:srgbClr val="eeece1"/>
       </a:lt2>
       <a:accent1>
-        <a:srgbClr val="4F81BD"/>
+        <a:srgbClr val="4f81bd"/>
       </a:accent1>
       <a:accent2>
-        <a:srgbClr val="C0504D"/>
+        <a:srgbClr val="c0504d"/>
       </a:accent2>
       <a:accent3>
-        <a:srgbClr val="9BBB59"/>
+        <a:srgbClr val="9bbb59"/>
       </a:accent3>
       <a:accent4>
-        <a:srgbClr val="8064A2"/>
+        <a:srgbClr val="8064a2"/>
       </a:accent4>
       <a:accent5>
-        <a:srgbClr val="4BACC6"/>
+        <a:srgbClr val="4bacc6"/>
       </a:accent5>
       <a:accent6>
-        <a:srgbClr val="F79646"/>
+        <a:srgbClr val="f79646"/>
       </a:accent6>
       <a:hlink>
-        <a:srgbClr val="0000FF"/>
+        <a:srgbClr val="0000ff"/>
       </a:hlink>
       <a:folHlink>
         <a:srgbClr val="800080"/>
@@ -7326,245 +7350,135 @@
     </a:clrScheme>
     <a:fontScheme name="Office">
       <a:majorFont>
-        <a:latin typeface="Cambria"/>
+        <a:latin typeface="Cambria" pitchFamily="0" charset="1"/>
         <a:ea typeface=""/>
         <a:cs typeface=""/>
-        <a:font script="Jpan" typeface="ＭＳ ゴシック"/>
-        <a:font script="Hang" typeface="맑은 고딕"/>
-        <a:font script="Hans" typeface="宋体"/>
-        <a:font script="Hant" typeface="新細明體"/>
-        <a:font script="Arab" typeface="Times New Roman"/>
-        <a:font script="Hebr" typeface="Times New Roman"/>
-        <a:font script="Thai" typeface="Angsana New"/>
-        <a:font script="Ethi" typeface="Nyala"/>
-        <a:font script="Beng" typeface="Vrinda"/>
-        <a:font script="Gujr" typeface="Shruti"/>
-        <a:font script="Khmr" typeface="MoolBoran"/>
-        <a:font script="Knda" typeface="Tunga"/>
-        <a:font script="Guru" typeface="Raavi"/>
-        <a:font script="Cans" typeface="Euphemia"/>
-        <a:font script="Cher" typeface="Plantagenet Cherokee"/>
-        <a:font script="Yiii" typeface="Microsoft Yi Baiti"/>
-        <a:font script="Tibt" typeface="Microsoft Himalaya"/>
-        <a:font script="Thaa" typeface="MV Boli"/>
-        <a:font script="Deva" typeface="Mangal"/>
-        <a:font script="Telu" typeface="Gautami"/>
-        <a:font script="Taml" typeface="Latha"/>
-        <a:font script="Syrc" typeface="Estrangelo Edessa"/>
-        <a:font script="Orya" typeface="Kalinga"/>
-        <a:font script="Mlym" typeface="Kartika"/>
-        <a:font script="Laoo" typeface="DokChampa"/>
-        <a:font script="Sinh" typeface="Iskoola Pota"/>
-        <a:font script="Mong" typeface="Mongolian Baiti"/>
-        <a:font script="Viet" typeface="Times New Roman"/>
-        <a:font script="Uigh" typeface="Microsoft Uighur"/>
-        <a:font script="Geor" typeface="Sylfaen"/>
       </a:majorFont>
       <a:minorFont>
-        <a:latin typeface="Calibri"/>
+        <a:latin typeface="Calibri" pitchFamily="0" charset="1"/>
         <a:ea typeface=""/>
         <a:cs typeface=""/>
-        <a:font script="Jpan" typeface="ＭＳ 明朝"/>
-        <a:font script="Hang" typeface="맑은 고딕"/>
-        <a:font script="Hans" typeface="宋体"/>
-        <a:font script="Hant" typeface="新細明體"/>
-        <a:font script="Arab" typeface="Arial"/>
-        <a:font script="Hebr" typeface="Arial"/>
-        <a:font script="Thai" typeface="Cordia New"/>
-        <a:font script="Ethi" typeface="Nyala"/>
-        <a:font script="Beng" typeface="Vrinda"/>
-        <a:font script="Gujr" typeface="Shruti"/>
-        <a:font script="Khmr" typeface="DaunPenh"/>
-        <a:font script="Knda" typeface="Tunga"/>
-        <a:font script="Guru" typeface="Raavi"/>
-        <a:font script="Cans" typeface="Euphemia"/>
-        <a:font script="Cher" typeface="Plantagenet Cherokee"/>
-        <a:font script="Yiii" typeface="Microsoft Yi Baiti"/>
-        <a:font script="Tibt" typeface="Microsoft Himalaya"/>
-        <a:font script="Thaa" typeface="MV Boli"/>
-        <a:font script="Deva" typeface="Mangal"/>
-        <a:font script="Telu" typeface="Gautami"/>
-        <a:font script="Taml" typeface="Latha"/>
-        <a:font script="Syrc" typeface="Estrangelo Edessa"/>
-        <a:font script="Orya" typeface="Kalinga"/>
-        <a:font script="Mlym" typeface="Kartika"/>
-        <a:font script="Laoo" typeface="DokChampa"/>
-        <a:font script="Sinh" typeface="Iskoola Pota"/>
-        <a:font script="Mong" typeface="Mongolian Baiti"/>
-        <a:font script="Viet" typeface="Arial"/>
-        <a:font script="Uigh" typeface="Microsoft Uighur"/>
-        <a:font script="Geor" typeface="Sylfaen"/>
       </a:minorFont>
     </a:fontScheme>
-    <a:fmtScheme name="Office">
+    <a:fmtScheme>
       <a:fillStyleLst>
         <a:solidFill>
           <a:schemeClr val="phClr"/>
         </a:solidFill>
-        <a:gradFill rotWithShape="1">
+        <a:gradFill>
           <a:gsLst>
             <a:gs pos="0">
               <a:schemeClr val="phClr">
                 <a:tint val="50000"/>
-                <a:satMod val="300000"/>
               </a:schemeClr>
             </a:gs>
             <a:gs pos="35000">
               <a:schemeClr val="phClr">
                 <a:tint val="37000"/>
-                <a:satMod val="300000"/>
               </a:schemeClr>
             </a:gs>
             <a:gs pos="100000">
               <a:schemeClr val="phClr">
                 <a:tint val="15000"/>
-                <a:satMod val="350000"/>
               </a:schemeClr>
             </a:gs>
           </a:gsLst>
           <a:lin ang="16200000" scaled="1"/>
+          <a:tileRect l="0" t="0" r="0" b="0"/>
         </a:gradFill>
-        <a:gradFill rotWithShape="1">
+        <a:gradFill>
           <a:gsLst>
             <a:gs pos="0">
               <a:schemeClr val="phClr">
                 <a:shade val="51000"/>
-                <a:satMod val="130000"/>
               </a:schemeClr>
             </a:gs>
             <a:gs pos="80000">
               <a:schemeClr val="phClr">
                 <a:shade val="93000"/>
-                <a:satMod val="130000"/>
               </a:schemeClr>
             </a:gs>
             <a:gs pos="100000">
               <a:schemeClr val="phClr">
                 <a:shade val="94000"/>
-                <a:satMod val="135000"/>
               </a:schemeClr>
             </a:gs>
           </a:gsLst>
           <a:lin ang="16200000" scaled="0"/>
+          <a:tileRect l="0" t="0" r="0" b="0"/>
         </a:gradFill>
       </a:fillStyleLst>
       <a:lnStyleLst>
         <a:ln w="9525" cap="flat" cmpd="sng" algn="ctr">
-          <a:solidFill>
-            <a:schemeClr val="phClr">
-              <a:shade val="95000"/>
-              <a:satMod val="105000"/>
-            </a:schemeClr>
-          </a:solidFill>
           <a:prstDash val="solid"/>
         </a:ln>
         <a:ln w="25400" cap="flat" cmpd="sng" algn="ctr">
-          <a:solidFill>
-            <a:schemeClr val="phClr"/>
-          </a:solidFill>
           <a:prstDash val="solid"/>
         </a:ln>
         <a:ln w="38100" cap="flat" cmpd="sng" algn="ctr">
-          <a:solidFill>
-            <a:schemeClr val="phClr"/>
-          </a:solidFill>
           <a:prstDash val="solid"/>
         </a:ln>
       </a:lnStyleLst>
       <a:effectStyleLst>
         <a:effectStyle>
-          <a:effectLst>
-            <a:outerShdw blurRad="40000" dist="20000" dir="5400000" rotWithShape="0">
-              <a:srgbClr val="000000">
-                <a:alpha val="38000"/>
-              </a:srgbClr>
-            </a:outerShdw>
-          </a:effectLst>
+          <a:effectLst/>
         </a:effectStyle>
         <a:effectStyle>
-          <a:effectLst>
-            <a:outerShdw blurRad="40000" dist="23000" dir="5400000" rotWithShape="0">
-              <a:srgbClr val="000000">
-                <a:alpha val="35000"/>
-              </a:srgbClr>
-            </a:outerShdw>
-          </a:effectLst>
+          <a:effectLst/>
         </a:effectStyle>
         <a:effectStyle>
-          <a:effectLst>
-            <a:outerShdw blurRad="40000" dist="23000" dir="5400000" rotWithShape="0">
-              <a:srgbClr val="000000">
-                <a:alpha val="35000"/>
-              </a:srgbClr>
-            </a:outerShdw>
-          </a:effectLst>
-          <a:scene3d>
-            <a:camera prst="orthographicFront">
-              <a:rot lat="0" lon="0" rev="0"/>
-            </a:camera>
-            <a:lightRig rig="threePt" dir="t">
-              <a:rot lat="0" lon="0" rev="1200000"/>
-            </a:lightRig>
-          </a:scene3d>
-          <a:sp3d>
-            <a:bevelT w="63500" h="25400"/>
-          </a:sp3d>
+          <a:effectLst/>
         </a:effectStyle>
       </a:effectStyleLst>
       <a:bgFillStyleLst>
         <a:solidFill>
           <a:schemeClr val="phClr"/>
         </a:solidFill>
-        <a:gradFill rotWithShape="1">
+        <a:gradFill>
           <a:gsLst>
             <a:gs pos="0">
               <a:schemeClr val="phClr">
                 <a:tint val="40000"/>
-                <a:satMod val="350000"/>
               </a:schemeClr>
             </a:gs>
             <a:gs pos="40000">
               <a:schemeClr val="phClr">
                 <a:tint val="45000"/>
                 <a:shade val="99000"/>
-                <a:satMod val="350000"/>
               </a:schemeClr>
             </a:gs>
             <a:gs pos="100000">
               <a:schemeClr val="phClr">
                 <a:shade val="20000"/>
-                <a:satMod val="255000"/>
               </a:schemeClr>
             </a:gs>
           </a:gsLst>
           <a:path path="circle">
             <a:fillToRect l="50000" t="-80000" r="50000" b="180000"/>
           </a:path>
+          <a:tileRect l="0" t="0" r="0" b="0"/>
         </a:gradFill>
-        <a:gradFill rotWithShape="1">
+        <a:gradFill>
           <a:gsLst>
             <a:gs pos="0">
               <a:schemeClr val="phClr">
                 <a:tint val="80000"/>
-                <a:satMod val="300000"/>
               </a:schemeClr>
             </a:gs>
             <a:gs pos="100000">
               <a:schemeClr val="phClr">
                 <a:shade val="30000"/>
-                <a:satMod val="200000"/>
               </a:schemeClr>
             </a:gs>
           </a:gsLst>
           <a:path path="circle">
             <a:fillToRect l="50000" t="50000" r="50000" b="50000"/>
           </a:path>
+          <a:tileRect l="0" t="0" r="0" b="0"/>
         </a:gradFill>
       </a:bgFillStyleLst>
     </a:fmtScheme>
   </a:themeElements>
-  <a:objectDefaults/>
-  <a:extraClrSchemeLst/>
 </a:theme>
 </file>
 

</xml_diff>